<commit_message>
Add delete restaurant owner
</commit_message>
<xml_diff>
--- a/specification/MOJA KLOPICA.docx
+++ b/specification/MOJA KLOPICA.docx
@@ -46,413 +46,97 @@
           <w:lang w:val="en-US"/>
         </w:rPr>
       </w:pPr>
-      <w:proofErr w:type="spellStart"/>
       <w:r>
         <w:rPr>
           <w:lang w:val="en-US"/>
         </w:rPr>
-        <w:t>Opste</w:t>
-      </w:r>
-      <w:proofErr w:type="spellEnd"/>
-      <w:r>
+        <w:t xml:space="preserve">Opste informacije </w:t>
+      </w:r>
+    </w:p>
+    <w:p>
+      <w:pPr>
+        <w:jc w:val="both"/>
         <w:rPr>
           <w:lang w:val="en-US"/>
         </w:rPr>
-        <w:t xml:space="preserve"> </w:t>
-      </w:r>
-      <w:proofErr w:type="spellStart"/>
+      </w:pPr>
       <w:r>
         <w:rPr>
           <w:lang w:val="en-US"/>
         </w:rPr>
-        <w:t>informacije</w:t>
-      </w:r>
-      <w:proofErr w:type="spellEnd"/>
+        <w:t xml:space="preserve">Web sajt za </w:t>
+      </w:r>
       <w:r>
         <w:rPr>
           <w:lang w:val="en-US"/>
         </w:rPr>
-        <w:t xml:space="preserve"> </w:t>
-      </w:r>
-    </w:p>
-    <w:p>
-      <w:pPr>
-        <w:jc w:val="both"/>
+        <w:t>narucivanje</w:t>
+      </w:r>
+      <w:r>
         <w:rPr>
           <w:lang w:val="en-US"/>
         </w:rPr>
-      </w:pPr>
+        <w:t xml:space="preserve"> hrane. Vlasnici restorana mogu izbaciti </w:t>
+      </w:r>
       <w:r>
         <w:rPr>
           <w:lang w:val="en-US"/>
         </w:rPr>
-        <w:t xml:space="preserve">Web </w:t>
-      </w:r>
-      <w:proofErr w:type="spellStart"/>
+        <w:t>dnevni meni</w:t>
+      </w:r>
       <w:r>
         <w:rPr>
           <w:lang w:val="en-US"/>
         </w:rPr>
-        <w:t>sajt</w:t>
-      </w:r>
-      <w:proofErr w:type="spellEnd"/>
+        <w:t>, dok korisnici aplikacije mogu pogledati sta je na meniju t</w:t>
+      </w:r>
       <w:r>
         <w:rPr>
           <w:lang w:val="en-US"/>
         </w:rPr>
-        <w:t xml:space="preserve"> za </w:t>
-      </w:r>
-      <w:proofErr w:type="spellStart"/>
+        <w:t>og dana</w:t>
+      </w:r>
       <w:r>
         <w:rPr>
           <w:lang w:val="en-US"/>
         </w:rPr>
-        <w:t>narucivanje</w:t>
-      </w:r>
-      <w:proofErr w:type="spellEnd"/>
+        <w:t>, videt</w:t>
+      </w:r>
       <w:r>
         <w:rPr>
           <w:lang w:val="en-US"/>
         </w:rPr>
-        <w:t xml:space="preserve"> </w:t>
-      </w:r>
-      <w:proofErr w:type="spellStart"/>
+        <w:t>i</w:t>
+      </w:r>
       <w:r>
         <w:rPr>
           <w:lang w:val="en-US"/>
         </w:rPr>
-        <w:t>hrane</w:t>
-      </w:r>
-      <w:proofErr w:type="spellEnd"/>
-      <w:r>
+        <w:t xml:space="preserve"> cenu i naruciti hranu.  </w:t>
+      </w:r>
+    </w:p>
+    <w:p>
+      <w:pPr>
+        <w:jc w:val="both"/>
         <w:rPr>
           <w:lang w:val="en-US"/>
         </w:rPr>
-        <w:t xml:space="preserve">. </w:t>
-      </w:r>
-      <w:proofErr w:type="spellStart"/>
-      <w:r>
+      </w:pPr>
+    </w:p>
+    <w:p>
+      <w:pPr>
+        <w:pStyle w:val="Heading1"/>
+        <w:jc w:val="both"/>
         <w:rPr>
           <w:lang w:val="en-US"/>
         </w:rPr>
-        <w:t>Vlasnici</w:t>
-      </w:r>
-      <w:proofErr w:type="spellEnd"/>
+      </w:pPr>
       <w:r>
         <w:rPr>
           <w:lang w:val="en-US"/>
         </w:rPr>
-        <w:t xml:space="preserve"> </w:t>
-      </w:r>
-      <w:proofErr w:type="spellStart"/>
-      <w:r>
-        <w:rPr>
-          <w:lang w:val="en-US"/>
-        </w:rPr>
-        <w:t>restorana</w:t>
-      </w:r>
-      <w:proofErr w:type="spellEnd"/>
-      <w:r>
-        <w:rPr>
-          <w:lang w:val="en-US"/>
-        </w:rPr>
-        <w:t xml:space="preserve"> </w:t>
-      </w:r>
-      <w:proofErr w:type="spellStart"/>
-      <w:r>
-        <w:rPr>
-          <w:lang w:val="en-US"/>
-        </w:rPr>
-        <w:t>mogu</w:t>
-      </w:r>
-      <w:proofErr w:type="spellEnd"/>
-      <w:r>
-        <w:rPr>
-          <w:lang w:val="en-US"/>
-        </w:rPr>
-        <w:t xml:space="preserve"> </w:t>
-      </w:r>
-      <w:proofErr w:type="spellStart"/>
-      <w:r>
-        <w:rPr>
-          <w:lang w:val="en-US"/>
-        </w:rPr>
-        <w:t>izbaciti</w:t>
-      </w:r>
-      <w:proofErr w:type="spellEnd"/>
-      <w:r>
-        <w:rPr>
-          <w:lang w:val="en-US"/>
-        </w:rPr>
-        <w:t xml:space="preserve"> </w:t>
-      </w:r>
-      <w:proofErr w:type="spellStart"/>
-      <w:r>
-        <w:rPr>
-          <w:lang w:val="en-US"/>
-        </w:rPr>
-        <w:t>dnevni</w:t>
-      </w:r>
-      <w:proofErr w:type="spellEnd"/>
-      <w:r>
-        <w:rPr>
-          <w:lang w:val="en-US"/>
-        </w:rPr>
-        <w:t xml:space="preserve"> </w:t>
-      </w:r>
-      <w:proofErr w:type="spellStart"/>
-      <w:r>
-        <w:rPr>
-          <w:lang w:val="en-US"/>
-        </w:rPr>
-        <w:t>meni</w:t>
-      </w:r>
-      <w:proofErr w:type="spellEnd"/>
-      <w:r>
-        <w:rPr>
-          <w:lang w:val="en-US"/>
-        </w:rPr>
-        <w:t xml:space="preserve">, </w:t>
-      </w:r>
-      <w:proofErr w:type="spellStart"/>
-      <w:r>
-        <w:rPr>
-          <w:lang w:val="en-US"/>
-        </w:rPr>
-        <w:t>dok</w:t>
-      </w:r>
-      <w:proofErr w:type="spellEnd"/>
-      <w:r>
-        <w:rPr>
-          <w:lang w:val="en-US"/>
-        </w:rPr>
-        <w:t xml:space="preserve"> </w:t>
-      </w:r>
-      <w:proofErr w:type="spellStart"/>
-      <w:r>
-        <w:rPr>
-          <w:lang w:val="en-US"/>
-        </w:rPr>
-        <w:t>korisnici</w:t>
-      </w:r>
-      <w:proofErr w:type="spellEnd"/>
-      <w:r>
-        <w:rPr>
-          <w:lang w:val="en-US"/>
-        </w:rPr>
-        <w:t xml:space="preserve"> </w:t>
-      </w:r>
-      <w:proofErr w:type="spellStart"/>
-      <w:r>
-        <w:rPr>
-          <w:lang w:val="en-US"/>
-        </w:rPr>
-        <w:t>aplikacije</w:t>
-      </w:r>
-      <w:proofErr w:type="spellEnd"/>
-      <w:r>
-        <w:rPr>
-          <w:lang w:val="en-US"/>
-        </w:rPr>
-        <w:t xml:space="preserve"> </w:t>
-      </w:r>
-      <w:proofErr w:type="spellStart"/>
-      <w:r>
-        <w:rPr>
-          <w:lang w:val="en-US"/>
-        </w:rPr>
-        <w:t>mogu</w:t>
-      </w:r>
-      <w:proofErr w:type="spellEnd"/>
-      <w:r>
-        <w:rPr>
-          <w:lang w:val="en-US"/>
-        </w:rPr>
-        <w:t xml:space="preserve"> </w:t>
-      </w:r>
-      <w:proofErr w:type="spellStart"/>
-      <w:r>
-        <w:rPr>
-          <w:lang w:val="en-US"/>
-        </w:rPr>
-        <w:t>pogledati</w:t>
-      </w:r>
-      <w:proofErr w:type="spellEnd"/>
-      <w:r>
-        <w:rPr>
-          <w:lang w:val="en-US"/>
-        </w:rPr>
-        <w:t xml:space="preserve"> </w:t>
-      </w:r>
-      <w:proofErr w:type="spellStart"/>
-      <w:r>
-        <w:rPr>
-          <w:lang w:val="en-US"/>
-        </w:rPr>
-        <w:t>sta</w:t>
-      </w:r>
-      <w:proofErr w:type="spellEnd"/>
-      <w:r>
-        <w:rPr>
-          <w:lang w:val="en-US"/>
-        </w:rPr>
-        <w:t xml:space="preserve"> je </w:t>
-      </w:r>
-      <w:proofErr w:type="spellStart"/>
-      <w:r>
-        <w:rPr>
-          <w:lang w:val="en-US"/>
-        </w:rPr>
-        <w:t>na</w:t>
-      </w:r>
-      <w:proofErr w:type="spellEnd"/>
-      <w:r>
-        <w:rPr>
-          <w:lang w:val="en-US"/>
-        </w:rPr>
-        <w:t xml:space="preserve"> </w:t>
-      </w:r>
-      <w:proofErr w:type="spellStart"/>
-      <w:r>
-        <w:rPr>
-          <w:lang w:val="en-US"/>
-        </w:rPr>
-        <w:t>meniju</w:t>
-      </w:r>
-      <w:proofErr w:type="spellEnd"/>
-      <w:r>
-        <w:rPr>
-          <w:lang w:val="en-US"/>
-        </w:rPr>
-        <w:t xml:space="preserve"> t</w:t>
-      </w:r>
-      <w:r>
-        <w:rPr>
-          <w:lang w:val="en-US"/>
-        </w:rPr>
-        <w:t>og dana</w:t>
-      </w:r>
-      <w:r>
-        <w:rPr>
-          <w:lang w:val="en-US"/>
-        </w:rPr>
-        <w:t xml:space="preserve">, </w:t>
-      </w:r>
-      <w:proofErr w:type="spellStart"/>
-      <w:r>
-        <w:rPr>
-          <w:lang w:val="en-US"/>
-        </w:rPr>
-        <w:t>videt</w:t>
-      </w:r>
-      <w:r>
-        <w:rPr>
-          <w:lang w:val="en-US"/>
-        </w:rPr>
-        <w:t>i</w:t>
-      </w:r>
-      <w:proofErr w:type="spellEnd"/>
-      <w:r>
-        <w:rPr>
-          <w:lang w:val="en-US"/>
-        </w:rPr>
-        <w:t xml:space="preserve"> </w:t>
-      </w:r>
-      <w:proofErr w:type="spellStart"/>
-      <w:r>
-        <w:rPr>
-          <w:lang w:val="en-US"/>
-        </w:rPr>
-        <w:t>cenu</w:t>
-      </w:r>
-      <w:proofErr w:type="spellEnd"/>
-      <w:r>
-        <w:rPr>
-          <w:lang w:val="en-US"/>
-        </w:rPr>
-        <w:t xml:space="preserve"> </w:t>
-      </w:r>
-      <w:proofErr w:type="spellStart"/>
-      <w:r>
-        <w:rPr>
-          <w:lang w:val="en-US"/>
-        </w:rPr>
-        <w:t>i</w:t>
-      </w:r>
-      <w:proofErr w:type="spellEnd"/>
-      <w:r>
-        <w:rPr>
-          <w:lang w:val="en-US"/>
-        </w:rPr>
-        <w:t xml:space="preserve"> </w:t>
-      </w:r>
-      <w:proofErr w:type="spellStart"/>
-      <w:r>
-        <w:rPr>
-          <w:lang w:val="en-US"/>
-        </w:rPr>
-        <w:t>naruciti</w:t>
-      </w:r>
-      <w:proofErr w:type="spellEnd"/>
-      <w:r>
-        <w:rPr>
-          <w:lang w:val="en-US"/>
-        </w:rPr>
-        <w:t xml:space="preserve"> </w:t>
-      </w:r>
-      <w:proofErr w:type="spellStart"/>
-      <w:r>
-        <w:rPr>
-          <w:lang w:val="en-US"/>
-        </w:rPr>
-        <w:t>hranu</w:t>
-      </w:r>
-      <w:proofErr w:type="spellEnd"/>
-      <w:r>
-        <w:rPr>
-          <w:lang w:val="en-US"/>
-        </w:rPr>
-        <w:t xml:space="preserve">.  </w:t>
-      </w:r>
-    </w:p>
-    <w:p>
-      <w:pPr>
-        <w:jc w:val="both"/>
-        <w:rPr>
-          <w:lang w:val="en-US"/>
-        </w:rPr>
-      </w:pPr>
-    </w:p>
-    <w:p>
-      <w:pPr>
-        <w:pStyle w:val="Heading1"/>
-        <w:jc w:val="both"/>
-        <w:rPr>
-          <w:lang w:val="en-US"/>
-        </w:rPr>
-      </w:pPr>
-      <w:proofErr w:type="spellStart"/>
-      <w:r>
-        <w:rPr>
-          <w:lang w:val="en-US"/>
-        </w:rPr>
-        <w:t>Vrste</w:t>
-      </w:r>
-      <w:proofErr w:type="spellEnd"/>
-      <w:r>
-        <w:rPr>
-          <w:lang w:val="en-US"/>
-        </w:rPr>
-        <w:t xml:space="preserve"> </w:t>
-      </w:r>
-      <w:proofErr w:type="spellStart"/>
-      <w:r>
-        <w:rPr>
-          <w:lang w:val="en-US"/>
-        </w:rPr>
-        <w:t>korisnika</w:t>
-      </w:r>
-      <w:proofErr w:type="spellEnd"/>
+        <w:t>Vrste korisnika</w:t>
+      </w:r>
     </w:p>
     <w:p>
       <w:pPr>
@@ -890,10 +574,19 @@
         <w:t>,</w:t>
       </w:r>
       <w:r>
-        <w:t xml:space="preserve"> adresu </w:t>
-      </w:r>
-      <w:r>
-        <w:t>D</w:t>
+        <w:t xml:space="preserve"> adresu</w:t>
+      </w:r>
+      <w:r>
+        <w:t>, radno vreme</w:t>
+      </w:r>
+      <w:r>
+        <w:t xml:space="preserve">, </w:t>
+      </w:r>
+      <w:r>
+        <w:t>kategoriju</w:t>
+      </w:r>
+      <w:r>
+        <w:t xml:space="preserve"> i fotografije (opciono)</w:t>
       </w:r>
     </w:p>
     <w:p>
@@ -1447,6 +1140,7 @@
         <w:pStyle w:val="Heading1"/>
       </w:pPr>
       <w:r>
+        <w:lastRenderedPageBreak/>
         <w:t>Dijagram klasa</w:t>
       </w:r>
     </w:p>
@@ -1463,6 +1157,9 @@
     </w:p>
     <w:p>
       <w:r>
+        <w:rPr>
+          <w:noProof/>
+        </w:rPr>
         <w:drawing>
           <wp:inline distT="0" distB="0" distL="0" distR="0" wp14:anchorId="7A00722D" wp14:editId="1BEBA046">
             <wp:extent cx="5731510" cy="3962400"/>
@@ -1511,6 +1208,9 @@
         <w:pStyle w:val="Heading4"/>
       </w:pPr>
       <w:r>
+        <w:rPr>
+          <w:noProof/>
+        </w:rPr>
         <w:lastRenderedPageBreak/>
         <w:drawing>
           <wp:anchor distT="0" distB="0" distL="114300" distR="114300" simplePos="0" relativeHeight="251663360" behindDoc="0" locked="0" layoutInCell="1" allowOverlap="1" wp14:anchorId="621469E8" wp14:editId="4E958B75">
@@ -1557,6 +1257,9 @@
         </w:drawing>
       </w:r>
       <w:r>
+        <w:rPr>
+          <w:noProof/>
+        </w:rPr>
         <w:drawing>
           <wp:anchor distT="0" distB="0" distL="114300" distR="114300" simplePos="0" relativeHeight="251661312" behindDoc="0" locked="0" layoutInCell="1" allowOverlap="1" wp14:anchorId="004A3FD4" wp14:editId="07B064E0">
             <wp:simplePos x="0" y="0"/>

</xml_diff>

<commit_message>
Define more functionalities in the specification
</commit_message>
<xml_diff>
--- a/specification/MOJA KLOPICA.docx
+++ b/specification/MOJA KLOPICA.docx
@@ -580,13 +580,7 @@
         <w:t>, radno vreme</w:t>
       </w:r>
       <w:r>
-        <w:t xml:space="preserve">, </w:t>
-      </w:r>
-      <w:r>
-        <w:t>kategoriju</w:t>
-      </w:r>
-      <w:r>
-        <w:t xml:space="preserve"> i fotografije (opciono)</w:t>
+        <w:t>, kategoriju i fotografije (opciono)</w:t>
       </w:r>
     </w:p>
     <w:p>
@@ -776,6 +770,36 @@
     <w:p>
       <w:pPr>
         <w:pStyle w:val="Heading3"/>
+      </w:pPr>
+      <w:r>
+        <w:t>Izmena menija</w:t>
+      </w:r>
+    </w:p>
+    <w:p>
+      <w:pPr>
+        <w:ind w:left="708"/>
+      </w:pPr>
+      <w:r>
+        <w:rPr>
+          <w:b/>
+          <w:bCs/>
+        </w:rPr>
+        <w:t>Vlasnik restorana</w:t>
+      </w:r>
+      <w:r>
+        <w:rPr>
+          <w:b/>
+          <w:bCs/>
+        </w:rPr>
+        <w:t xml:space="preserve"> </w:t>
+      </w:r>
+      <w:r>
+        <w:t>moze menjati meni. Izmena podrazumeva promenu datuma i/ili promenu jela u meniju.</w:t>
+      </w:r>
+    </w:p>
+    <w:p>
+      <w:pPr>
+        <w:pStyle w:val="Heading3"/>
         <w:jc w:val="both"/>
       </w:pPr>
       <w:bookmarkStart w:id="6" w:name="_Pregled_narudzbina"/>
@@ -1092,12 +1116,38 @@
     <w:p>
       <w:pPr>
         <w:pStyle w:val="Heading3"/>
+      </w:pPr>
+      <w:r>
+        <w:t xml:space="preserve"> Dobavljanje recenzija za restoran</w:t>
+      </w:r>
+    </w:p>
+    <w:p>
+      <w:pPr>
+        <w:ind w:left="708"/>
+      </w:pPr>
+      <w:r>
+        <w:rPr>
+          <w:b/>
+          <w:bCs/>
+        </w:rPr>
+        <w:t xml:space="preserve">Svi korisnici </w:t>
+      </w:r>
+      <w:r>
+        <w:t>mogu videti recenzije koje su registrovani korisnici ostavili restoranu.</w:t>
+      </w:r>
+    </w:p>
+    <w:p>
+      <w:pPr>
+        <w:pStyle w:val="Heading3"/>
         <w:jc w:val="both"/>
       </w:pPr>
       <w:bookmarkStart w:id="14" w:name="_Pregled_istorije_narudzbina"/>
       <w:bookmarkEnd w:id="14"/>
       <w:r>
-        <w:t xml:space="preserve"> Pregled istorije narudzbina</w:t>
+        <w:t xml:space="preserve"> </w:t>
+      </w:r>
+      <w:r>
+        <w:t>Pregled istorije narudzbina</w:t>
       </w:r>
     </w:p>
     <w:p>

</xml_diff>